<commit_message>
Updating dependencies of coupling principles ...
</commit_message>
<xml_diff>
--- a/src/main/java/com/cleverdeveloper/coupling/docs/coupling.docx
+++ b/src/main/java/com/cleverdeveloper/coupling/docs/coupling.docx
@@ -64,8 +64,22 @@
               <w:rPr>
                 <w:lang w:val="en-US"/>
               </w:rPr>
+              <w:t xml:space="preserve">Minimize </w:t>
+            </w:r>
+            <w:r>
+              <w:rPr>
+                <w:lang w:val="en-US"/>
+              </w:rPr>
               <w:t>Coupling</w:t>
             </w:r>
+            <w:r>
+              <w:rPr>
+                <w:lang w:val="en-US"/>
+              </w:rPr>
+              <w:t xml:space="preserve"> (Always Loose Coupling)</w:t>
+            </w:r>
+            <w:bookmarkStart w:id="0" w:name="_GoBack"/>
+            <w:bookmarkEnd w:id="0"/>
           </w:p>
         </w:tc>
       </w:tr>
@@ -301,8 +315,6 @@
               </w:rPr>
               <w:t>Tight coupling does not have the changing capability. But loose coupling is highly changeable.</w:t>
             </w:r>
-            <w:bookmarkStart w:id="0" w:name="_GoBack"/>
-            <w:bookmarkEnd w:id="0"/>
           </w:p>
         </w:tc>
       </w:tr>
@@ -1218,7 +1230,7 @@
 </file>
 
 <file path=customXml/itemProps1.xml><?xml version="1.0" encoding="utf-8"?>
-<ds:datastoreItem xmlns:ds="http://schemas.openxmlformats.org/officeDocument/2006/customXml" ds:itemID="{83F289E1-2D35-4854-86C5-7899AA7442F9}">
+<ds:datastoreItem xmlns:ds="http://schemas.openxmlformats.org/officeDocument/2006/customXml" ds:itemID="{550681EB-E103-44A8-B55A-B7E8EFD21045}">
   <ds:schemaRefs>
     <ds:schemaRef ds:uri="http://schemas.openxmlformats.org/officeDocument/2006/bibliography"/>
   </ds:schemaRefs>

</xml_diff>